<commit_message>
cambios documentos carpeta docs
</commit_message>
<xml_diff>
--- a/docs/Estructuras de Datos Requerimientos Parte C.docx
+++ b/docs/Estructuras de Datos Requerimientos Parte C.docx
@@ -200,14 +200,7 @@
                 <w:rFonts w:ascii="Times New Roman" w:hAnsi="Times New Roman" w:cs="Times New Roman"/>
                 <w:b/>
               </w:rPr>
-              <w:t>R</w:t>
-            </w:r>
-            <w:r>
-              <w:rPr>
-                <w:rFonts w:ascii="Times New Roman" w:hAnsi="Times New Roman" w:cs="Times New Roman"/>
-                <w:b/>
-              </w:rPr>
-              <w:t>equerimiento 2, Parte C</w:t>
+              <w:t>Requerimiento 2, Parte C</w:t>
             </w:r>
           </w:p>
         </w:tc>
@@ -355,14 +348,7 @@
                 <w:rFonts w:ascii="Times New Roman" w:hAnsi="Times New Roman" w:cs="Times New Roman"/>
                 <w:b/>
               </w:rPr>
-              <w:t>Re</w:t>
-            </w:r>
-            <w:r>
-              <w:rPr>
-                <w:rFonts w:ascii="Times New Roman" w:hAnsi="Times New Roman" w:cs="Times New Roman"/>
-                <w:b/>
-              </w:rPr>
-              <w:t>querimiento 3, Parte C</w:t>
+              <w:t>Requerimiento 3, Parte C</w:t>
             </w:r>
           </w:p>
         </w:tc>
@@ -498,14 +484,7 @@
                 <w:rFonts w:ascii="Times New Roman" w:hAnsi="Times New Roman" w:cs="Times New Roman"/>
                 <w:b/>
               </w:rPr>
-              <w:t>Re</w:t>
-            </w:r>
-            <w:r>
-              <w:rPr>
-                <w:rFonts w:ascii="Times New Roman" w:hAnsi="Times New Roman" w:cs="Times New Roman"/>
-                <w:b/>
-              </w:rPr>
-              <w:t>querimiento 4, Parte C</w:t>
+              <w:t>Requerimiento 4, Parte C</w:t>
             </w:r>
           </w:p>
         </w:tc>
@@ -561,12 +540,6 @@
                 <w:rFonts w:ascii="Times New Roman" w:hAnsi="Times New Roman" w:cs="Times New Roman"/>
               </w:rPr>
             </w:pPr>
-            <w:r>
-              <w:rPr>
-                <w:rFonts w:ascii="Times New Roman" w:hAnsi="Times New Roman" w:cs="Times New Roman"/>
-              </w:rPr>
-              <w:t>Árbol binario</w:t>
-            </w:r>
             <w:bookmarkStart w:id="0" w:name="_GoBack"/>
             <w:bookmarkEnd w:id="0"/>
           </w:p>

</xml_diff>

<commit_message>
cambios en modelo para los metodos
</commit_message>
<xml_diff>
--- a/docs/Estructuras de Datos Requerimientos Parte C.docx
+++ b/docs/Estructuras de Datos Requerimientos Parte C.docx
@@ -1,6 +1,6 @@
 
 <file path=word/document.xml><?xml version="1.0" encoding="utf-8"?>
-<w:document xmlns:wpc="http://schemas.microsoft.com/office/word/2010/wordprocessingCanvas" xmlns:cx="http://schemas.microsoft.com/office/drawing/2014/chartex" xmlns:cx1="http://schemas.microsoft.com/office/drawing/2015/9/8/chartex" xmlns:cx2="http://schemas.microsoft.com/office/drawing/2015/10/21/chartex" xmlns:cx3="http://schemas.microsoft.com/office/drawing/2016/5/9/chartex" xmlns:cx4="http://schemas.microsoft.com/office/drawing/2016/5/10/chartex" xmlns:cx5="http://schemas.microsoft.com/office/drawing/2016/5/11/chartex" xmlns:cx6="http://schemas.microsoft.com/office/drawing/2016/5/12/chartex" xmlns:cx7="http://schemas.microsoft.com/office/drawing/2016/5/13/chartex" xmlns:cx8="http://schemas.microsoft.com/office/drawing/2016/5/14/chartex" xmlns:mc="http://schemas.openxmlformats.org/markup-compatibility/2006" xmlns:aink="http://schemas.microsoft.com/office/drawing/2016/ink" xmlns:am3d="http://schemas.microsoft.com/office/drawing/2017/model3d" xmlns:o="urn:schemas-microsoft-com:office:office" xmlns:r="http://schemas.openxmlformats.org/officeDocument/2006/relationships" xmlns:m="http://schemas.openxmlformats.org/officeDocument/2006/math" xmlns:v="urn:schemas-microsoft-com:vml" xmlns:wp14="http://schemas.microsoft.com/office/word/2010/wordprocessingDrawing" xmlns:wp="http://schemas.openxmlformats.org/drawingml/2006/wordprocessingDrawing" xmlns:w10="urn:schemas-microsoft-com:office:word" xmlns:w="http://schemas.openxmlformats.org/wordprocessingml/2006/main" xmlns:w14="http://schemas.microsoft.com/office/word/2010/wordml" xmlns:w15="http://schemas.microsoft.com/office/word/2012/wordml" xmlns:w16cid="http://schemas.microsoft.com/office/word/2016/wordml/cid" xmlns:w16se="http://schemas.microsoft.com/office/word/2015/wordml/symex" xmlns:wpg="http://schemas.microsoft.com/office/word/2010/wordprocessingGroup" xmlns:wpi="http://schemas.microsoft.com/office/word/2010/wordprocessingInk" xmlns:wne="http://schemas.microsoft.com/office/word/2006/wordml" xmlns:wps="http://schemas.microsoft.com/office/word/2010/wordprocessingShape" mc:Ignorable="w14 w15 w16se w16cid wp14">
+<w:document xmlns:wpc="http://schemas.microsoft.com/office/word/2010/wordprocessingCanvas" xmlns:mc="http://schemas.openxmlformats.org/markup-compatibility/2006" xmlns:o="urn:schemas-microsoft-com:office:office" xmlns:r="http://schemas.openxmlformats.org/officeDocument/2006/relationships" xmlns:m="http://schemas.openxmlformats.org/officeDocument/2006/math" xmlns:v="urn:schemas-microsoft-com:vml" xmlns:wp14="http://schemas.microsoft.com/office/word/2010/wordprocessingDrawing" xmlns:wp="http://schemas.openxmlformats.org/drawingml/2006/wordprocessingDrawing" xmlns:w10="urn:schemas-microsoft-com:office:word" xmlns:w="http://schemas.openxmlformats.org/wordprocessingml/2006/main" xmlns:w14="http://schemas.microsoft.com/office/word/2010/wordml" xmlns:w15="http://schemas.microsoft.com/office/word/2012/wordml" xmlns:wpg="http://schemas.microsoft.com/office/word/2010/wordprocessingGroup" xmlns:wpi="http://schemas.microsoft.com/office/word/2010/wordprocessingInk" xmlns:wne="http://schemas.microsoft.com/office/word/2006/wordml" xmlns:wps="http://schemas.microsoft.com/office/word/2010/wordprocessingShape" mc:Ignorable="w14 w15 wp14">
   <w:body>
     <w:p>
       <w:pPr>
@@ -163,6 +163,12 @@
                 <w:rFonts w:ascii="Times New Roman" w:hAnsi="Times New Roman" w:cs="Times New Roman"/>
               </w:rPr>
             </w:pPr>
+            <w:r>
+              <w:rPr>
+                <w:rFonts w:ascii="Times New Roman" w:hAnsi="Times New Roman" w:cs="Times New Roman"/>
+              </w:rPr>
+              <w:t>Usamos una tabla de Hash debido que está estructurado para que no gaste mucho espacio, al ser de tamaño de números primos. Agregar un nuevo dato se demora mucho al solo buscar un espacio vacío y mantiene un factor de carga bajo. Sacar un dato es rápido pues se sabe la posición, y tampoco tiene que recorrer todo el arreglo.</w:t>
+            </w:r>
           </w:p>
         </w:tc>
       </w:tr>
@@ -311,6 +317,12 @@
                 <w:b/>
               </w:rPr>
             </w:pPr>
+            <w:r>
+              <w:rPr>
+                <w:rFonts w:ascii="Times New Roman" w:hAnsi="Times New Roman" w:cs="Times New Roman"/>
+              </w:rPr>
+              <w:t>Usamos una tabla de Hash debido que está estructurado para que no gaste mucho espacio, al ser de tamaño de números primos. Agregar un nuevo dato se demora mucho al solo buscar un espacio vacío y mantiene un factor de carga bajo. Sacar un dato es rápido pues se sabe la posición, y tampoco tiene que recorrer todo el arreglo.</w:t>
+            </w:r>
           </w:p>
         </w:tc>
       </w:tr>
@@ -444,9 +456,21 @@
               <w:spacing w:line="276" w:lineRule="auto"/>
               <w:rPr>
                 <w:rFonts w:ascii="Times New Roman" w:hAnsi="Times New Roman" w:cs="Times New Roman"/>
-                <w:b/>
-              </w:rPr>
-            </w:pPr>
+              </w:rPr>
+            </w:pPr>
+            <w:r>
+              <w:rPr>
+                <w:rFonts w:ascii="Times New Roman" w:hAnsi="Times New Roman" w:cs="Times New Roman"/>
+              </w:rPr>
+              <w:t xml:space="preserve">Para este método se eligió la cola de prioridad, ya que se deben obtener las zonas por prioridad dependiendo de la cantidad de nodos que definen su frontera. Una cola de prioridad es la estructura de datos más eficiente y óptima, dado que no es necesario ordenar el arreglo primero antes de buscar las zonas que deban entregarse; por el contrario, en el mismo </w:t>
+            </w:r>
+            <w:r>
+              <w:rPr>
+                <w:rFonts w:ascii="Times New Roman" w:hAnsi="Times New Roman" w:cs="Times New Roman"/>
+              </w:rPr>
+              <w:lastRenderedPageBreak/>
+              <w:t>momento en el que se inserta un elemento, se puede asegurar cuál es aquel con máxima prioridad.</w:t>
+            </w:r>
           </w:p>
         </w:tc>
       </w:tr>
@@ -540,8 +564,12 @@
                 <w:rFonts w:ascii="Times New Roman" w:hAnsi="Times New Roman" w:cs="Times New Roman"/>
               </w:rPr>
             </w:pPr>
-            <w:bookmarkStart w:id="0" w:name="_GoBack"/>
-            <w:bookmarkEnd w:id="0"/>
+            <w:r>
+              <w:rPr>
+                <w:rFonts w:ascii="Times New Roman" w:hAnsi="Times New Roman" w:cs="Times New Roman"/>
+              </w:rPr>
+              <w:t>Tabla de Hash</w:t>
+            </w:r>
           </w:p>
         </w:tc>
       </w:tr>
@@ -579,6 +607,12 @@
                 <w:b/>
               </w:rPr>
             </w:pPr>
+            <w:r>
+              <w:rPr>
+                <w:rFonts w:ascii="Times New Roman" w:hAnsi="Times New Roman" w:cs="Times New Roman"/>
+              </w:rPr>
+              <w:t>Usamos una tabla de Hash debido que está estructurado para que no gaste mucho espacio, al ser de tamaño de números primos. Agregar un nuevo dato se demora mucho al solo buscar un espacio vacío y mantiene un factor de carga bajo. Sacar un dato es rápido pues se sabe la posición, y tampoco tiene que recorrer todo el arreglo.</w:t>
+            </w:r>
           </w:p>
         </w:tc>
       </w:tr>
@@ -587,6 +621,8 @@
       <w:pPr>
         <w:pStyle w:val="NormalWeb"/>
       </w:pPr>
+      <w:bookmarkStart w:id="0" w:name="_GoBack"/>
+      <w:bookmarkEnd w:id="0"/>
     </w:p>
     <w:p>
       <w:pPr>
@@ -607,8 +643,8 @@
 </file>
 
 <file path=word/numbering.xml><?xml version="1.0" encoding="utf-8"?>
-<w:numbering xmlns:wpc="http://schemas.microsoft.com/office/word/2010/wordprocessingCanvas" xmlns:cx="http://schemas.microsoft.com/office/drawing/2014/chartex" xmlns:cx1="http://schemas.microsoft.com/office/drawing/2015/9/8/chartex" xmlns:cx2="http://schemas.microsoft.com/office/drawing/2015/10/21/chartex" xmlns:cx3="http://schemas.microsoft.com/office/drawing/2016/5/9/chartex" xmlns:cx4="http://schemas.microsoft.com/office/drawing/2016/5/10/chartex" xmlns:cx5="http://schemas.microsoft.com/office/drawing/2016/5/11/chartex" xmlns:cx6="http://schemas.microsoft.com/office/drawing/2016/5/12/chartex" xmlns:cx7="http://schemas.microsoft.com/office/drawing/2016/5/13/chartex" xmlns:cx8="http://schemas.microsoft.com/office/drawing/2016/5/14/chartex" xmlns:mc="http://schemas.openxmlformats.org/markup-compatibility/2006" xmlns:aink="http://schemas.microsoft.com/office/drawing/2016/ink" xmlns:am3d="http://schemas.microsoft.com/office/drawing/2017/model3d" xmlns:o="urn:schemas-microsoft-com:office:office" xmlns:r="http://schemas.openxmlformats.org/officeDocument/2006/relationships" xmlns:m="http://schemas.openxmlformats.org/officeDocument/2006/math" xmlns:v="urn:schemas-microsoft-com:vml" xmlns:wp14="http://schemas.microsoft.com/office/word/2010/wordprocessingDrawing" xmlns:wp="http://schemas.openxmlformats.org/drawingml/2006/wordprocessingDrawing" xmlns:w10="urn:schemas-microsoft-com:office:word" xmlns:w="http://schemas.openxmlformats.org/wordprocessingml/2006/main" xmlns:w14="http://schemas.microsoft.com/office/word/2010/wordml" xmlns:w15="http://schemas.microsoft.com/office/word/2012/wordml" xmlns:w16cid="http://schemas.microsoft.com/office/word/2016/wordml/cid" xmlns:w16se="http://schemas.microsoft.com/office/word/2015/wordml/symex" xmlns:wpg="http://schemas.microsoft.com/office/word/2010/wordprocessingGroup" xmlns:wpi="http://schemas.microsoft.com/office/word/2010/wordprocessingInk" xmlns:wne="http://schemas.microsoft.com/office/word/2006/wordml" xmlns:wps="http://schemas.microsoft.com/office/word/2010/wordprocessingShape" mc:Ignorable="w14 w15 w16se w16cid wp14">
-  <w:abstractNum w:abstractNumId="0" w15:restartNumberingAfterBreak="0">
+<w:numbering xmlns:wpc="http://schemas.microsoft.com/office/word/2010/wordprocessingCanvas" xmlns:mc="http://schemas.openxmlformats.org/markup-compatibility/2006" xmlns:o="urn:schemas-microsoft-com:office:office" xmlns:r="http://schemas.openxmlformats.org/officeDocument/2006/relationships" xmlns:m="http://schemas.openxmlformats.org/officeDocument/2006/math" xmlns:v="urn:schemas-microsoft-com:vml" xmlns:wp14="http://schemas.microsoft.com/office/word/2010/wordprocessingDrawing" xmlns:wp="http://schemas.openxmlformats.org/drawingml/2006/wordprocessingDrawing" xmlns:w10="urn:schemas-microsoft-com:office:word" xmlns:w="http://schemas.openxmlformats.org/wordprocessingml/2006/main" xmlns:w14="http://schemas.microsoft.com/office/word/2010/wordml" xmlns:w15="http://schemas.microsoft.com/office/word/2012/wordml" xmlns:wpg="http://schemas.microsoft.com/office/word/2010/wordprocessingGroup" xmlns:wpi="http://schemas.microsoft.com/office/word/2010/wordprocessingInk" xmlns:wne="http://schemas.microsoft.com/office/word/2006/wordml" xmlns:wps="http://schemas.microsoft.com/office/word/2010/wordprocessingShape" mc:Ignorable="w14 w15 wp14">
+  <w:abstractNum w:abstractNumId="0">
     <w:nsid w:val="26F65B4A"/>
     <w:multiLevelType w:val="multilevel"/>
     <w:tmpl w:val="E9227D4A"/>
@@ -728,7 +764,7 @@
 </file>
 
 <file path=word/styles.xml><?xml version="1.0" encoding="utf-8"?>
-<w:styles xmlns:mc="http://schemas.openxmlformats.org/markup-compatibility/2006" xmlns:r="http://schemas.openxmlformats.org/officeDocument/2006/relationships" xmlns:w="http://schemas.openxmlformats.org/wordprocessingml/2006/main" xmlns:w14="http://schemas.microsoft.com/office/word/2010/wordml" xmlns:w15="http://schemas.microsoft.com/office/word/2012/wordml" xmlns:w16cid="http://schemas.microsoft.com/office/word/2016/wordml/cid" xmlns:w16se="http://schemas.microsoft.com/office/word/2015/wordml/symex" mc:Ignorable="w14 w15 w16se w16cid">
+<w:styles xmlns:mc="http://schemas.openxmlformats.org/markup-compatibility/2006" xmlns:r="http://schemas.openxmlformats.org/officeDocument/2006/relationships" xmlns:w="http://schemas.openxmlformats.org/wordprocessingml/2006/main" xmlns:w14="http://schemas.microsoft.com/office/word/2010/wordml" xmlns:w15="http://schemas.microsoft.com/office/word/2012/wordml" mc:Ignorable="w14 w15">
   <w:docDefaults>
     <w:rPrDefault>
       <w:rPr>
@@ -740,7 +776,7 @@
     </w:rPrDefault>
     <w:pPrDefault/>
   </w:docDefaults>
-  <w:latentStyles w:defLockedState="0" w:defUIPriority="99" w:defSemiHidden="0" w:defUnhideWhenUsed="0" w:defQFormat="0" w:count="377">
+  <w:latentStyles w:defLockedState="0" w:defUIPriority="99" w:defSemiHidden="0" w:defUnhideWhenUsed="0" w:defQFormat="0" w:count="371">
     <w:lsdException w:name="Normal" w:uiPriority="0" w:qFormat="1"/>
     <w:lsdException w:name="heading 1" w:uiPriority="9" w:qFormat="1"/>
     <w:lsdException w:name="heading 2" w:semiHidden="1" w:uiPriority="9" w:unhideWhenUsed="1" w:qFormat="1"/>
@@ -1112,12 +1148,6 @@
     <w:lsdException w:name="List Table 5 Dark Accent 6" w:uiPriority="50"/>
     <w:lsdException w:name="List Table 6 Colorful Accent 6" w:uiPriority="51"/>
     <w:lsdException w:name="List Table 7 Colorful Accent 6" w:uiPriority="52"/>
-    <w:lsdException w:name="Mention" w:semiHidden="1" w:unhideWhenUsed="1"/>
-    <w:lsdException w:name="Smart Hyperlink" w:semiHidden="1" w:unhideWhenUsed="1"/>
-    <w:lsdException w:name="Hashtag" w:semiHidden="1" w:unhideWhenUsed="1"/>
-    <w:lsdException w:name="Unresolved Mention" w:semiHidden="1" w:unhideWhenUsed="1"/>
-    <w:lsdException w:name="Smart Link" w:semiHidden="1" w:unhideWhenUsed="1"/>
-    <w:lsdException w:name="Smart Link Error" w:semiHidden="1" w:unhideWhenUsed="1"/>
   </w:latentStyles>
   <w:style w:type="paragraph" w:default="1" w:styleId="Normal">
     <w:name w:val="Normal"/>
@@ -1178,6 +1208,7 @@
       <w:szCs w:val="22"/>
     </w:rPr>
     <w:tblPr>
+      <w:tblInd w:w="0" w:type="dxa"/>
       <w:tblBorders>
         <w:top w:val="single" w:sz="4" w:space="0" w:color="auto"/>
         <w:left w:val="single" w:sz="4" w:space="0" w:color="auto"/>
@@ -1186,6 +1217,12 @@
         <w:insideH w:val="single" w:sz="4" w:space="0" w:color="auto"/>
         <w:insideV w:val="single" w:sz="4" w:space="0" w:color="auto"/>
       </w:tblBorders>
+      <w:tblCellMar>
+        <w:top w:w="0" w:type="dxa"/>
+        <w:left w:w="108" w:type="dxa"/>
+        <w:bottom w:w="0" w:type="dxa"/>
+        <w:right w:w="108" w:type="dxa"/>
+      </w:tblCellMar>
     </w:tblPr>
   </w:style>
 </w:styles>

</xml_diff>